<commit_message>
Added noise and found sensible level
</commit_message>
<xml_diff>
--- a/data/noise_vs_nonoise/analysis/Report_Noise_vs_No_Noise.docx
+++ b/data/noise_vs_nonoise/analysis/Report_Noise_vs_No_Noise.docx
@@ -35,7 +35,7 @@
         <w:pStyle w:val="ListBullet"/>
       </w:pPr>
       <w:r>
-        <w:t>Noise = 0.5: C:\Users\janad\OneDrive\Desktop\work_hard\Byte_Project\byte\data\noise_vs_nonoise\rawdata\2026-01-07_13-37-40_noise_0_5</w:t>
+        <w:t>N = 0.1, W = 1.0: C:\Users\janad\OneDrive\Desktop\work_hard\Byte_Project\byte\data\noise_vs_nonoise\rawdata\2026-01-07_12-43-09_noise_0_1</w:t>
       </w:r>
     </w:p>
     <w:p>
@@ -43,7 +43,15 @@
         <w:pStyle w:val="ListBullet"/>
       </w:pPr>
       <w:r>
-        <w:t>Noise = 1.0: C:\Users\janad\OneDrive\Desktop\work_hard\Byte_Project\byte\data\noise_vs_nonoise\rawdata\2026-01-07_13-38-29_noise_1_0</w:t>
+        <w:t>N = 0.5, W = 1.0: C:\Users\janad\OneDrive\Desktop\work_hard\Byte_Project\byte\data\noise_vs_nonoise\rawdata\2026-01-07_13-37-40_noise_0_5</w:t>
+      </w:r>
+    </w:p>
+    <w:p>
+      <w:pPr>
+        <w:pStyle w:val="ListBullet"/>
+      </w:pPr>
+      <w:r>
+        <w:t>N = 1.0, W = 1.0: C:\Users\janad\OneDrive\Desktop\work_hard\Byte_Project\byte\data\noise_vs_nonoise\rawdata\2026-01-07_13-38-29_noise_1_0</w:t>
       </w:r>
     </w:p>
     <w:p>
@@ -52,6 +60,14 @@
       </w:pPr>
       <w:r>
         <w:t>Random: C:\Users\janad\OneDrive\Desktop\work_hard\Byte_Project\byte\data\noise_vs_nonoise\rawdata\2026-01-08_17-37-19_random</w:t>
+      </w:r>
+    </w:p>
+    <w:p>
+      <w:pPr>
+        <w:pStyle w:val="ListBullet"/>
+      </w:pPr>
+      <w:r>
+        <w:t>N = 0.1, W = 0.6: C:\Users\janad\OneDrive\Desktop\work_hard\Byte_Project\byte\data\noise_vs_nonoise\rawdata\2026-01-08_19-45-52_weights_0_6</w:t>
       </w:r>
     </w:p>
     <w:p>
@@ -67,7 +83,92 @@
         <w:pStyle w:val="Heading3"/>
       </w:pPr>
       <w:r>
-        <w:t>No noise vs Noise = 0.5</w:t>
+        <w:t>No noise vs N = 0.1, W = 1.0</w:t>
+      </w:r>
+    </w:p>
+    <w:tbl>
+      <w:tblPr>
+        <w:tblStyle w:val="LightGrid-Accent1"/>
+        <w:tblW w:type="auto" w:w="0"/>
+        <w:tblLook w:firstColumn="1" w:firstRow="1" w:lastColumn="0" w:lastRow="0" w:noHBand="0" w:noVBand="1" w:val="04A0"/>
+      </w:tblPr>
+      <w:tblGrid>
+        <w:gridCol w:w="4320"/>
+        <w:gridCol w:w="4320"/>
+      </w:tblGrid>
+      <w:tr>
+        <w:tc>
+          <w:tcPr>
+            <w:tcW w:type="dxa" w:w="4320"/>
+          </w:tcPr>
+          <w:p>
+            <w:r>
+              <w:t>Metric</w:t>
+            </w:r>
+          </w:p>
+        </w:tc>
+        <w:tc>
+          <w:tcPr>
+            <w:tcW w:type="dxa" w:w="4320"/>
+          </w:tcPr>
+          <w:p>
+            <w:r>
+              <w:t>Value</w:t>
+            </w:r>
+          </w:p>
+        </w:tc>
+      </w:tr>
+      <w:tr>
+        <w:tc>
+          <w:tcPr>
+            <w:tcW w:type="dxa" w:w="4320"/>
+          </w:tcPr>
+          <w:p>
+            <w:r>
+              <w:t>KS statistic</w:t>
+            </w:r>
+          </w:p>
+        </w:tc>
+        <w:tc>
+          <w:tcPr>
+            <w:tcW w:type="dxa" w:w="4320"/>
+          </w:tcPr>
+          <w:p>
+            <w:r>
+              <w:t>0.0000</w:t>
+            </w:r>
+          </w:p>
+        </w:tc>
+      </w:tr>
+      <w:tr>
+        <w:tc>
+          <w:tcPr>
+            <w:tcW w:type="dxa" w:w="4320"/>
+          </w:tcPr>
+          <w:p>
+            <w:r>
+              <w:t>p-value</w:t>
+            </w:r>
+          </w:p>
+        </w:tc>
+        <w:tc>
+          <w:tcPr>
+            <w:tcW w:type="dxa" w:w="4320"/>
+          </w:tcPr>
+          <w:p>
+            <w:r>
+              <w:t>1.0000e+00</w:t>
+            </w:r>
+          </w:p>
+        </w:tc>
+      </w:tr>
+    </w:tbl>
+    <w:p>
+      <w:pPr>
+        <w:pStyle w:val="Heading3"/>
+      </w:pPr>
+      <w:r>
+        <w:t>No noise vs N = 0.5, W = 1.0</w:t>
       </w:r>
     </w:p>
     <w:tbl>
@@ -152,7 +253,7 @@
         <w:pStyle w:val="Heading3"/>
       </w:pPr>
       <w:r>
-        <w:t>No noise vs Noise = 1.0</w:t>
+        <w:t>No noise vs N = 1.0, W = 1.0</w:t>
       </w:r>
     </w:p>
     <w:tbl>
@@ -322,7 +423,432 @@
         <w:pStyle w:val="Heading3"/>
       </w:pPr>
       <w:r>
-        <w:t>Noise = 0.5 vs Noise = 1.0</w:t>
+        <w:t>No noise vs N = 0.1, W = 0.6</w:t>
+      </w:r>
+    </w:p>
+    <w:tbl>
+      <w:tblPr>
+        <w:tblStyle w:val="LightGrid-Accent1"/>
+        <w:tblW w:type="auto" w:w="0"/>
+        <w:tblLook w:firstColumn="1" w:firstRow="1" w:lastColumn="0" w:lastRow="0" w:noHBand="0" w:noVBand="1" w:val="04A0"/>
+      </w:tblPr>
+      <w:tblGrid>
+        <w:gridCol w:w="4320"/>
+        <w:gridCol w:w="4320"/>
+      </w:tblGrid>
+      <w:tr>
+        <w:tc>
+          <w:tcPr>
+            <w:tcW w:type="dxa" w:w="4320"/>
+          </w:tcPr>
+          <w:p>
+            <w:r>
+              <w:t>Metric</w:t>
+            </w:r>
+          </w:p>
+        </w:tc>
+        <w:tc>
+          <w:tcPr>
+            <w:tcW w:type="dxa" w:w="4320"/>
+          </w:tcPr>
+          <w:p>
+            <w:r>
+              <w:t>Value</w:t>
+            </w:r>
+          </w:p>
+        </w:tc>
+      </w:tr>
+      <w:tr>
+        <w:tc>
+          <w:tcPr>
+            <w:tcW w:type="dxa" w:w="4320"/>
+          </w:tcPr>
+          <w:p>
+            <w:r>
+              <w:t>KS statistic</w:t>
+            </w:r>
+          </w:p>
+        </w:tc>
+        <w:tc>
+          <w:tcPr>
+            <w:tcW w:type="dxa" w:w="4320"/>
+          </w:tcPr>
+          <w:p>
+            <w:r>
+              <w:t>0.0300</w:t>
+            </w:r>
+          </w:p>
+        </w:tc>
+      </w:tr>
+      <w:tr>
+        <w:tc>
+          <w:tcPr>
+            <w:tcW w:type="dxa" w:w="4320"/>
+          </w:tcPr>
+          <w:p>
+            <w:r>
+              <w:t>p-value</w:t>
+            </w:r>
+          </w:p>
+        </w:tc>
+        <w:tc>
+          <w:tcPr>
+            <w:tcW w:type="dxa" w:w="4320"/>
+          </w:tcPr>
+          <w:p>
+            <w:r>
+              <w:t>7.5937e-01</w:t>
+            </w:r>
+          </w:p>
+        </w:tc>
+      </w:tr>
+    </w:tbl>
+    <w:p>
+      <w:pPr>
+        <w:pStyle w:val="Heading3"/>
+      </w:pPr>
+      <w:r>
+        <w:t>N = 0.1, W = 1.0 vs N = 0.5, W = 1.0</w:t>
+      </w:r>
+    </w:p>
+    <w:tbl>
+      <w:tblPr>
+        <w:tblStyle w:val="LightGrid-Accent1"/>
+        <w:tblW w:type="auto" w:w="0"/>
+        <w:tblLook w:firstColumn="1" w:firstRow="1" w:lastColumn="0" w:lastRow="0" w:noHBand="0" w:noVBand="1" w:val="04A0"/>
+      </w:tblPr>
+      <w:tblGrid>
+        <w:gridCol w:w="4320"/>
+        <w:gridCol w:w="4320"/>
+      </w:tblGrid>
+      <w:tr>
+        <w:tc>
+          <w:tcPr>
+            <w:tcW w:type="dxa" w:w="4320"/>
+          </w:tcPr>
+          <w:p>
+            <w:r>
+              <w:t>Metric</w:t>
+            </w:r>
+          </w:p>
+        </w:tc>
+        <w:tc>
+          <w:tcPr>
+            <w:tcW w:type="dxa" w:w="4320"/>
+          </w:tcPr>
+          <w:p>
+            <w:r>
+              <w:t>Value</w:t>
+            </w:r>
+          </w:p>
+        </w:tc>
+      </w:tr>
+      <w:tr>
+        <w:tc>
+          <w:tcPr>
+            <w:tcW w:type="dxa" w:w="4320"/>
+          </w:tcPr>
+          <w:p>
+            <w:r>
+              <w:t>KS statistic</w:t>
+            </w:r>
+          </w:p>
+        </w:tc>
+        <w:tc>
+          <w:tcPr>
+            <w:tcW w:type="dxa" w:w="4320"/>
+          </w:tcPr>
+          <w:p>
+            <w:r>
+              <w:t>0.0950</w:t>
+            </w:r>
+          </w:p>
+        </w:tc>
+      </w:tr>
+      <w:tr>
+        <w:tc>
+          <w:tcPr>
+            <w:tcW w:type="dxa" w:w="4320"/>
+          </w:tcPr>
+          <w:p>
+            <w:r>
+              <w:t>p-value</w:t>
+            </w:r>
+          </w:p>
+        </w:tc>
+        <w:tc>
+          <w:tcPr>
+            <w:tcW w:type="dxa" w:w="4320"/>
+          </w:tcPr>
+          <w:p>
+            <w:r>
+              <w:t>2.3855e-04</w:t>
+            </w:r>
+          </w:p>
+        </w:tc>
+      </w:tr>
+    </w:tbl>
+    <w:p>
+      <w:pPr>
+        <w:pStyle w:val="Heading3"/>
+      </w:pPr>
+      <w:r>
+        <w:t>N = 0.1, W = 1.0 vs N = 1.0, W = 1.0</w:t>
+      </w:r>
+    </w:p>
+    <w:tbl>
+      <w:tblPr>
+        <w:tblStyle w:val="LightGrid-Accent1"/>
+        <w:tblW w:type="auto" w:w="0"/>
+        <w:tblLook w:firstColumn="1" w:firstRow="1" w:lastColumn="0" w:lastRow="0" w:noHBand="0" w:noVBand="1" w:val="04A0"/>
+      </w:tblPr>
+      <w:tblGrid>
+        <w:gridCol w:w="4320"/>
+        <w:gridCol w:w="4320"/>
+      </w:tblGrid>
+      <w:tr>
+        <w:tc>
+          <w:tcPr>
+            <w:tcW w:type="dxa" w:w="4320"/>
+          </w:tcPr>
+          <w:p>
+            <w:r>
+              <w:t>Metric</w:t>
+            </w:r>
+          </w:p>
+        </w:tc>
+        <w:tc>
+          <w:tcPr>
+            <w:tcW w:type="dxa" w:w="4320"/>
+          </w:tcPr>
+          <w:p>
+            <w:r>
+              <w:t>Value</w:t>
+            </w:r>
+          </w:p>
+        </w:tc>
+      </w:tr>
+      <w:tr>
+        <w:tc>
+          <w:tcPr>
+            <w:tcW w:type="dxa" w:w="4320"/>
+          </w:tcPr>
+          <w:p>
+            <w:r>
+              <w:t>KS statistic</w:t>
+            </w:r>
+          </w:p>
+        </w:tc>
+        <w:tc>
+          <w:tcPr>
+            <w:tcW w:type="dxa" w:w="4320"/>
+          </w:tcPr>
+          <w:p>
+            <w:r>
+              <w:t>0.3210</w:t>
+            </w:r>
+          </w:p>
+        </w:tc>
+      </w:tr>
+      <w:tr>
+        <w:tc>
+          <w:tcPr>
+            <w:tcW w:type="dxa" w:w="4320"/>
+          </w:tcPr>
+          <w:p>
+            <w:r>
+              <w:t>p-value</w:t>
+            </w:r>
+          </w:p>
+        </w:tc>
+        <w:tc>
+          <w:tcPr>
+            <w:tcW w:type="dxa" w:w="4320"/>
+          </w:tcPr>
+          <w:p>
+            <w:r>
+              <w:t>5.9216e-46</w:t>
+            </w:r>
+          </w:p>
+        </w:tc>
+      </w:tr>
+    </w:tbl>
+    <w:p>
+      <w:pPr>
+        <w:pStyle w:val="Heading3"/>
+      </w:pPr>
+      <w:r>
+        <w:t>N = 0.1, W = 1.0 vs Random</w:t>
+      </w:r>
+    </w:p>
+    <w:tbl>
+      <w:tblPr>
+        <w:tblStyle w:val="LightGrid-Accent1"/>
+        <w:tblW w:type="auto" w:w="0"/>
+        <w:tblLook w:firstColumn="1" w:firstRow="1" w:lastColumn="0" w:lastRow="0" w:noHBand="0" w:noVBand="1" w:val="04A0"/>
+      </w:tblPr>
+      <w:tblGrid>
+        <w:gridCol w:w="4320"/>
+        <w:gridCol w:w="4320"/>
+      </w:tblGrid>
+      <w:tr>
+        <w:tc>
+          <w:tcPr>
+            <w:tcW w:type="dxa" w:w="4320"/>
+          </w:tcPr>
+          <w:p>
+            <w:r>
+              <w:t>Metric</w:t>
+            </w:r>
+          </w:p>
+        </w:tc>
+        <w:tc>
+          <w:tcPr>
+            <w:tcW w:type="dxa" w:w="4320"/>
+          </w:tcPr>
+          <w:p>
+            <w:r>
+              <w:t>Value</w:t>
+            </w:r>
+          </w:p>
+        </w:tc>
+      </w:tr>
+      <w:tr>
+        <w:tc>
+          <w:tcPr>
+            <w:tcW w:type="dxa" w:w="4320"/>
+          </w:tcPr>
+          <w:p>
+            <w:r>
+              <w:t>KS statistic</w:t>
+            </w:r>
+          </w:p>
+        </w:tc>
+        <w:tc>
+          <w:tcPr>
+            <w:tcW w:type="dxa" w:w="4320"/>
+          </w:tcPr>
+          <w:p>
+            <w:r>
+              <w:t>0.3160</w:t>
+            </w:r>
+          </w:p>
+        </w:tc>
+      </w:tr>
+      <w:tr>
+        <w:tc>
+          <w:tcPr>
+            <w:tcW w:type="dxa" w:w="4320"/>
+          </w:tcPr>
+          <w:p>
+            <w:r>
+              <w:t>p-value</w:t>
+            </w:r>
+          </w:p>
+        </w:tc>
+        <w:tc>
+          <w:tcPr>
+            <w:tcW w:type="dxa" w:w="4320"/>
+          </w:tcPr>
+          <w:p>
+            <w:r>
+              <w:t>1.6023e-44</w:t>
+            </w:r>
+          </w:p>
+        </w:tc>
+      </w:tr>
+    </w:tbl>
+    <w:p>
+      <w:pPr>
+        <w:pStyle w:val="Heading3"/>
+      </w:pPr>
+      <w:r>
+        <w:t>N = 0.1, W = 1.0 vs N = 0.1, W = 0.6</w:t>
+      </w:r>
+    </w:p>
+    <w:tbl>
+      <w:tblPr>
+        <w:tblStyle w:val="LightGrid-Accent1"/>
+        <w:tblW w:type="auto" w:w="0"/>
+        <w:tblLook w:firstColumn="1" w:firstRow="1" w:lastColumn="0" w:lastRow="0" w:noHBand="0" w:noVBand="1" w:val="04A0"/>
+      </w:tblPr>
+      <w:tblGrid>
+        <w:gridCol w:w="4320"/>
+        <w:gridCol w:w="4320"/>
+      </w:tblGrid>
+      <w:tr>
+        <w:tc>
+          <w:tcPr>
+            <w:tcW w:type="dxa" w:w="4320"/>
+          </w:tcPr>
+          <w:p>
+            <w:r>
+              <w:t>Metric</w:t>
+            </w:r>
+          </w:p>
+        </w:tc>
+        <w:tc>
+          <w:tcPr>
+            <w:tcW w:type="dxa" w:w="4320"/>
+          </w:tcPr>
+          <w:p>
+            <w:r>
+              <w:t>Value</w:t>
+            </w:r>
+          </w:p>
+        </w:tc>
+      </w:tr>
+      <w:tr>
+        <w:tc>
+          <w:tcPr>
+            <w:tcW w:type="dxa" w:w="4320"/>
+          </w:tcPr>
+          <w:p>
+            <w:r>
+              <w:t>KS statistic</w:t>
+            </w:r>
+          </w:p>
+        </w:tc>
+        <w:tc>
+          <w:tcPr>
+            <w:tcW w:type="dxa" w:w="4320"/>
+          </w:tcPr>
+          <w:p>
+            <w:r>
+              <w:t>0.0300</w:t>
+            </w:r>
+          </w:p>
+        </w:tc>
+      </w:tr>
+      <w:tr>
+        <w:tc>
+          <w:tcPr>
+            <w:tcW w:type="dxa" w:w="4320"/>
+          </w:tcPr>
+          <w:p>
+            <w:r>
+              <w:t>p-value</w:t>
+            </w:r>
+          </w:p>
+        </w:tc>
+        <w:tc>
+          <w:tcPr>
+            <w:tcW w:type="dxa" w:w="4320"/>
+          </w:tcPr>
+          <w:p>
+            <w:r>
+              <w:t>7.5937e-01</w:t>
+            </w:r>
+          </w:p>
+        </w:tc>
+      </w:tr>
+    </w:tbl>
+    <w:p>
+      <w:pPr>
+        <w:pStyle w:val="Heading3"/>
+      </w:pPr>
+      <w:r>
+        <w:t>N = 0.5, W = 1.0 vs N = 1.0, W = 1.0</w:t>
       </w:r>
     </w:p>
     <w:tbl>
@@ -407,7 +933,7 @@
         <w:pStyle w:val="Heading3"/>
       </w:pPr>
       <w:r>
-        <w:t>Noise = 0.5 vs Random</w:t>
+        <w:t>N = 0.5, W = 1.0 vs Random</w:t>
       </w:r>
     </w:p>
     <w:tbl>
@@ -492,7 +1018,92 @@
         <w:pStyle w:val="Heading3"/>
       </w:pPr>
       <w:r>
-        <w:t>Noise = 1.0 vs Random</w:t>
+        <w:t>N = 0.5, W = 1.0 vs N = 0.1, W = 0.6</w:t>
+      </w:r>
+    </w:p>
+    <w:tbl>
+      <w:tblPr>
+        <w:tblStyle w:val="LightGrid-Accent1"/>
+        <w:tblW w:type="auto" w:w="0"/>
+        <w:tblLook w:firstColumn="1" w:firstRow="1" w:lastColumn="0" w:lastRow="0" w:noHBand="0" w:noVBand="1" w:val="04A0"/>
+      </w:tblPr>
+      <w:tblGrid>
+        <w:gridCol w:w="4320"/>
+        <w:gridCol w:w="4320"/>
+      </w:tblGrid>
+      <w:tr>
+        <w:tc>
+          <w:tcPr>
+            <w:tcW w:type="dxa" w:w="4320"/>
+          </w:tcPr>
+          <w:p>
+            <w:r>
+              <w:t>Metric</w:t>
+            </w:r>
+          </w:p>
+        </w:tc>
+        <w:tc>
+          <w:tcPr>
+            <w:tcW w:type="dxa" w:w="4320"/>
+          </w:tcPr>
+          <w:p>
+            <w:r>
+              <w:t>Value</w:t>
+            </w:r>
+          </w:p>
+        </w:tc>
+      </w:tr>
+      <w:tr>
+        <w:tc>
+          <w:tcPr>
+            <w:tcW w:type="dxa" w:w="4320"/>
+          </w:tcPr>
+          <w:p>
+            <w:r>
+              <w:t>KS statistic</w:t>
+            </w:r>
+          </w:p>
+        </w:tc>
+        <w:tc>
+          <w:tcPr>
+            <w:tcW w:type="dxa" w:w="4320"/>
+          </w:tcPr>
+          <w:p>
+            <w:r>
+              <w:t>0.0930</w:t>
+            </w:r>
+          </w:p>
+        </w:tc>
+      </w:tr>
+      <w:tr>
+        <w:tc>
+          <w:tcPr>
+            <w:tcW w:type="dxa" w:w="4320"/>
+          </w:tcPr>
+          <w:p>
+            <w:r>
+              <w:t>p-value</w:t>
+            </w:r>
+          </w:p>
+        </w:tc>
+        <w:tc>
+          <w:tcPr>
+            <w:tcW w:type="dxa" w:w="4320"/>
+          </w:tcPr>
+          <w:p>
+            <w:r>
+              <w:t>3.4775e-04</w:t>
+            </w:r>
+          </w:p>
+        </w:tc>
+      </w:tr>
+    </w:tbl>
+    <w:p>
+      <w:pPr>
+        <w:pStyle w:val="Heading3"/>
+      </w:pPr>
+      <w:r>
+        <w:t>N = 1.0, W = 1.0 vs Random</w:t>
       </w:r>
     </w:p>
     <w:tbl>
@@ -567,6 +1178,176 @@
           <w:p>
             <w:r>
               <w:t>2.3210e-64</w:t>
+            </w:r>
+          </w:p>
+        </w:tc>
+      </w:tr>
+    </w:tbl>
+    <w:p>
+      <w:pPr>
+        <w:pStyle w:val="Heading3"/>
+      </w:pPr>
+      <w:r>
+        <w:t>N = 1.0, W = 1.0 vs N = 0.1, W = 0.6</w:t>
+      </w:r>
+    </w:p>
+    <w:tbl>
+      <w:tblPr>
+        <w:tblStyle w:val="LightGrid-Accent1"/>
+        <w:tblW w:type="auto" w:w="0"/>
+        <w:tblLook w:firstColumn="1" w:firstRow="1" w:lastColumn="0" w:lastRow="0" w:noHBand="0" w:noVBand="1" w:val="04A0"/>
+      </w:tblPr>
+      <w:tblGrid>
+        <w:gridCol w:w="4320"/>
+        <w:gridCol w:w="4320"/>
+      </w:tblGrid>
+      <w:tr>
+        <w:tc>
+          <w:tcPr>
+            <w:tcW w:type="dxa" w:w="4320"/>
+          </w:tcPr>
+          <w:p>
+            <w:r>
+              <w:t>Metric</w:t>
+            </w:r>
+          </w:p>
+        </w:tc>
+        <w:tc>
+          <w:tcPr>
+            <w:tcW w:type="dxa" w:w="4320"/>
+          </w:tcPr>
+          <w:p>
+            <w:r>
+              <w:t>Value</w:t>
+            </w:r>
+          </w:p>
+        </w:tc>
+      </w:tr>
+      <w:tr>
+        <w:tc>
+          <w:tcPr>
+            <w:tcW w:type="dxa" w:w="4320"/>
+          </w:tcPr>
+          <w:p>
+            <w:r>
+              <w:t>KS statistic</w:t>
+            </w:r>
+          </w:p>
+        </w:tc>
+        <w:tc>
+          <w:tcPr>
+            <w:tcW w:type="dxa" w:w="4320"/>
+          </w:tcPr>
+          <w:p>
+            <w:r>
+              <w:t>0.3240</w:t>
+            </w:r>
+          </w:p>
+        </w:tc>
+      </w:tr>
+      <w:tr>
+        <w:tc>
+          <w:tcPr>
+            <w:tcW w:type="dxa" w:w="4320"/>
+          </w:tcPr>
+          <w:p>
+            <w:r>
+              <w:t>p-value</w:t>
+            </w:r>
+          </w:p>
+        </w:tc>
+        <w:tc>
+          <w:tcPr>
+            <w:tcW w:type="dxa" w:w="4320"/>
+          </w:tcPr>
+          <w:p>
+            <w:r>
+              <w:t>7.9698e-47</w:t>
+            </w:r>
+          </w:p>
+        </w:tc>
+      </w:tr>
+    </w:tbl>
+    <w:p>
+      <w:pPr>
+        <w:pStyle w:val="Heading3"/>
+      </w:pPr>
+      <w:r>
+        <w:t>Random vs N = 0.1, W = 0.6</w:t>
+      </w:r>
+    </w:p>
+    <w:tbl>
+      <w:tblPr>
+        <w:tblStyle w:val="LightGrid-Accent1"/>
+        <w:tblW w:type="auto" w:w="0"/>
+        <w:tblLook w:firstColumn="1" w:firstRow="1" w:lastColumn="0" w:lastRow="0" w:noHBand="0" w:noVBand="1" w:val="04A0"/>
+      </w:tblPr>
+      <w:tblGrid>
+        <w:gridCol w:w="4320"/>
+        <w:gridCol w:w="4320"/>
+      </w:tblGrid>
+      <w:tr>
+        <w:tc>
+          <w:tcPr>
+            <w:tcW w:type="dxa" w:w="4320"/>
+          </w:tcPr>
+          <w:p>
+            <w:r>
+              <w:t>Metric</w:t>
+            </w:r>
+          </w:p>
+        </w:tc>
+        <w:tc>
+          <w:tcPr>
+            <w:tcW w:type="dxa" w:w="4320"/>
+          </w:tcPr>
+          <w:p>
+            <w:r>
+              <w:t>Value</w:t>
+            </w:r>
+          </w:p>
+        </w:tc>
+      </w:tr>
+      <w:tr>
+        <w:tc>
+          <w:tcPr>
+            <w:tcW w:type="dxa" w:w="4320"/>
+          </w:tcPr>
+          <w:p>
+            <w:r>
+              <w:t>KS statistic</w:t>
+            </w:r>
+          </w:p>
+        </w:tc>
+        <w:tc>
+          <w:tcPr>
+            <w:tcW w:type="dxa" w:w="4320"/>
+          </w:tcPr>
+          <w:p>
+            <w:r>
+              <w:t>0.3100</w:t>
+            </w:r>
+          </w:p>
+        </w:tc>
+      </w:tr>
+      <w:tr>
+        <w:tc>
+          <w:tcPr>
+            <w:tcW w:type="dxa" w:w="4320"/>
+          </w:tcPr>
+          <w:p>
+            <w:r>
+              <w:t>p-value</w:t>
+            </w:r>
+          </w:p>
+        </w:tc>
+        <w:tc>
+          <w:tcPr>
+            <w:tcW w:type="dxa" w:w="4320"/>
+          </w:tcPr>
+          <w:p>
+            <w:r>
+              <w:t>7.7928e-43</w:t>
             </w:r>
           </w:p>
         </w:tc>

</xml_diff>